<commit_message>
Added: cambios del capitulo
</commit_message>
<xml_diff>
--- a/Capitulo 1.docx
+++ b/Capitulo 1.docx
@@ -25,9 +25,25 @@
     </w:p>
     <w:p>
       <w:pPr>
-        <w:pStyle w:val="Ttulo1"/>
-      </w:pPr>
-      <w:r>
+        <w:spacing w:before="400" w:after="120" w:line="240" w:lineRule="auto"/>
+        <w:outlineLvl w:val="0"/>
+        <w:rPr>
+          <w:rFonts w:ascii="Times New Roman" w:eastAsia="Times New Roman" w:hAnsi="Times New Roman" w:cs="Times New Roman"/>
+          <w:b/>
+          <w:bCs/>
+          <w:kern w:val="36"/>
+          <w:sz w:val="48"/>
+          <w:szCs w:val="48"/>
+        </w:rPr>
+      </w:pPr>
+      <w:r>
+        <w:rPr>
+          <w:rFonts w:ascii="Arial" w:eastAsia="Times New Roman" w:hAnsi="Arial" w:cs="Arial"/>
+          <w:color w:val="000000"/>
+          <w:kern w:val="36"/>
+          <w:sz w:val="40"/>
+          <w:szCs w:val="40"/>
+        </w:rPr>
         <w:t>Descripción</w:t>
       </w:r>
     </w:p>
@@ -44,8 +60,6 @@
         <w:rPr>
           <w:rFonts w:ascii="Arial" w:eastAsia="Times New Roman" w:hAnsi="Arial" w:cs="Arial"/>
           <w:color w:val="000000"/>
-          <w:sz w:val="24"/>
-          <w:szCs w:val="24"/>
         </w:rPr>
         <w:t>[</w:t>
       </w:r>
@@ -54,8 +68,6 @@
         <w:rPr>
           <w:rFonts w:ascii="Arial" w:eastAsia="Times New Roman" w:hAnsi="Arial" w:cs="Arial"/>
           <w:color w:val="000000"/>
-          <w:sz w:val="24"/>
-          <w:szCs w:val="24"/>
         </w:rPr>
         <w:t>nombre</w:t>
       </w:r>
@@ -64,8 +76,6 @@
         <w:rPr>
           <w:rFonts w:ascii="Arial" w:eastAsia="Times New Roman" w:hAnsi="Arial" w:cs="Arial"/>
           <w:color w:val="000000"/>
-          <w:sz w:val="24"/>
-          <w:szCs w:val="24"/>
         </w:rPr>
         <w:t xml:space="preserve">] es un juego de pelea callejera de tipo beat </w:t>
       </w:r>
@@ -74,8 +84,6 @@
         <w:rPr>
           <w:rFonts w:ascii="Arial" w:eastAsia="Times New Roman" w:hAnsi="Arial" w:cs="Arial"/>
           <w:color w:val="000000"/>
-          <w:sz w:val="24"/>
-          <w:szCs w:val="24"/>
         </w:rPr>
         <w:t>em</w:t>
       </w:r>
@@ -84,25 +92,70 @@
         <w:rPr>
           <w:rFonts w:ascii="Arial" w:eastAsia="Times New Roman" w:hAnsi="Arial" w:cs="Arial"/>
           <w:color w:val="000000"/>
-          <w:sz w:val="24"/>
-          <w:szCs w:val="24"/>
-        </w:rPr>
-        <w:t xml:space="preserve"> up, el cual tendrá una animación del tipo 2.5 con vista frontal en el cual el personaje principal irá pasando por diferentes “calles” de un barrio en donde tendrá que ir derrotando una cantidad X de enemigos para poder pasar a la siguiente calle y llegar al final del barrio.</w:t>
-      </w:r>
-    </w:p>
-    <w:p>
-      <w:pPr>
-        <w:pStyle w:val="Ttulo1"/>
-      </w:pPr>
-      <w:r>
+        </w:rPr>
+        <w:t xml:space="preserve"> up, el cual tendrá una animación del tipo 2D con vista lateral en el cual el personaje principal irá pasando por diferentes “calles” de un barrio en donde tendrá que ir derrotando una cantidad X de enemigos para poder pasar a la siguiente calle y llegar al final del barrio.</w:t>
+      </w:r>
+    </w:p>
+    <w:p>
+      <w:pPr>
+        <w:spacing w:before="400" w:after="120" w:line="240" w:lineRule="auto"/>
+        <w:outlineLvl w:val="0"/>
+        <w:rPr>
+          <w:rFonts w:ascii="Times New Roman" w:eastAsia="Times New Roman" w:hAnsi="Times New Roman" w:cs="Times New Roman"/>
+          <w:b/>
+          <w:bCs/>
+          <w:kern w:val="36"/>
+          <w:sz w:val="48"/>
+          <w:szCs w:val="48"/>
+        </w:rPr>
+      </w:pPr>
+      <w:r>
+        <w:rPr>
+          <w:rFonts w:ascii="Arial" w:eastAsia="Times New Roman" w:hAnsi="Arial" w:cs="Arial"/>
+          <w:color w:val="000000"/>
+          <w:kern w:val="36"/>
+          <w:sz w:val="40"/>
+          <w:szCs w:val="40"/>
+        </w:rPr>
         <w:t>Motivación</w:t>
       </w:r>
     </w:p>
     <w:p>
       <w:pPr>
-        <w:pStyle w:val="Ttulo2"/>
-      </w:pPr>
-      <w:r>
+        <w:spacing w:after="0" w:line="240" w:lineRule="auto"/>
+        <w:rPr>
+          <w:rFonts w:ascii="Times New Roman" w:eastAsia="Times New Roman" w:hAnsi="Times New Roman" w:cs="Times New Roman"/>
+          <w:sz w:val="24"/>
+          <w:szCs w:val="24"/>
+        </w:rPr>
+      </w:pPr>
+      <w:r>
+        <w:rPr>
+          <w:rFonts w:ascii="Arial" w:eastAsia="Times New Roman" w:hAnsi="Arial" w:cs="Arial"/>
+          <w:color w:val="000000"/>
+        </w:rPr>
+        <w:t>En la búsqueda de ideas para desarrollar un videojuego que fuera de nuestro agrado y a su vez divertido, nos llegó la idea de hacer un juego que refleja de forma exagerada como sería la vida violenta de un barrio, sus peleas, sus escenarios, etc.</w:t>
+      </w:r>
+    </w:p>
+    <w:p>
+      <w:pPr>
+        <w:spacing w:before="360" w:after="120" w:line="240" w:lineRule="auto"/>
+        <w:outlineLvl w:val="1"/>
+        <w:rPr>
+          <w:rFonts w:ascii="Times New Roman" w:eastAsia="Times New Roman" w:hAnsi="Times New Roman" w:cs="Times New Roman"/>
+          <w:b/>
+          <w:bCs/>
+          <w:sz w:val="36"/>
+          <w:szCs w:val="36"/>
+        </w:rPr>
+      </w:pPr>
+      <w:r>
+        <w:rPr>
+          <w:rFonts w:ascii="Arial" w:eastAsia="Times New Roman" w:hAnsi="Arial" w:cs="Arial"/>
+          <w:color w:val="000000"/>
+          <w:sz w:val="32"/>
+          <w:szCs w:val="32"/>
+        </w:rPr>
         <w:t>Originalidad de la idea</w:t>
       </w:r>
     </w:p>
@@ -119,17 +172,45 @@
         <w:rPr>
           <w:rFonts w:ascii="Arial" w:eastAsia="Times New Roman" w:hAnsi="Arial" w:cs="Arial"/>
           <w:color w:val="000000"/>
-          <w:sz w:val="24"/>
-          <w:szCs w:val="24"/>
-        </w:rPr>
-        <w:t>Se originó de las situaciones que ocurren mayormente en los barrios donde los conflictos se resuelven con peleas callejeras.</w:t>
-      </w:r>
-    </w:p>
-    <w:p>
-      <w:pPr>
-        <w:pStyle w:val="Ttulo2"/>
-      </w:pPr>
-      <w:r>
+        </w:rPr>
+        <w:t xml:space="preserve">Los juegos de este estilo fueron muy comunes hace unas 2 décadas pero hoy </w:t>
+      </w:r>
+      <w:proofErr w:type="spellStart"/>
+      <w:r>
+        <w:rPr>
+          <w:rFonts w:ascii="Arial" w:eastAsia="Times New Roman" w:hAnsi="Arial" w:cs="Arial"/>
+          <w:color w:val="000000"/>
+        </w:rPr>
+        <w:t>dia</w:t>
+      </w:r>
+      <w:proofErr w:type="spellEnd"/>
+      <w:r>
+        <w:rPr>
+          <w:rFonts w:ascii="Arial" w:eastAsia="Times New Roman" w:hAnsi="Arial" w:cs="Arial"/>
+          <w:color w:val="000000"/>
+        </w:rPr>
+        <w:t xml:space="preserve"> ya no son juegos muy populares, sin embargo son bastante buenos y divertidos, por esa razón quisimos traerlos de nuevo a la actualidad tomando la temática de las peleas callejeras en los barrios porque es algo que puede ser muy llamativo para cierto público.</w:t>
+      </w:r>
+    </w:p>
+    <w:p>
+      <w:pPr>
+        <w:spacing w:before="360" w:after="120" w:line="240" w:lineRule="auto"/>
+        <w:outlineLvl w:val="1"/>
+        <w:rPr>
+          <w:rFonts w:ascii="Times New Roman" w:eastAsia="Times New Roman" w:hAnsi="Times New Roman" w:cs="Times New Roman"/>
+          <w:b/>
+          <w:bCs/>
+          <w:sz w:val="36"/>
+          <w:szCs w:val="36"/>
+        </w:rPr>
+      </w:pPr>
+      <w:r>
+        <w:rPr>
+          <w:rFonts w:ascii="Arial" w:eastAsia="Times New Roman" w:hAnsi="Arial" w:cs="Arial"/>
+          <w:color w:val="000000"/>
+          <w:sz w:val="32"/>
+          <w:szCs w:val="32"/>
+        </w:rPr>
         <w:t>Estado del arte</w:t>
       </w:r>
     </w:p>
@@ -146,17 +227,265 @@
         <w:rPr>
           <w:rFonts w:ascii="Arial" w:eastAsia="Times New Roman" w:hAnsi="Arial" w:cs="Arial"/>
           <w:color w:val="000000"/>
-          <w:sz w:val="24"/>
-          <w:szCs w:val="24"/>
-        </w:rPr>
-        <w:t>El juego aún se encuentra en un estado de producción en donde se están tomando en cuenta diferentes ideas las cuales se puedan implementar.</w:t>
-      </w:r>
-    </w:p>
-    <w:p>
-      <w:pPr>
-        <w:pStyle w:val="Ttulo1"/>
-      </w:pPr>
-      <w:r>
+        </w:rPr>
+        <w:t>Constantemente solemos ver como en reiteradas ocasiones muchas personas, en su mayoría personas de más de 35 años, suelen criticar como los videojuegos afectan a los jóvenes de hoy haciéndolos más violentos y antisociales.</w:t>
+      </w:r>
+    </w:p>
+    <w:p>
+      <w:pPr>
+        <w:spacing w:after="0" w:line="240" w:lineRule="auto"/>
+        <w:rPr>
+          <w:rFonts w:ascii="Times New Roman" w:eastAsia="Times New Roman" w:hAnsi="Times New Roman" w:cs="Times New Roman"/>
+          <w:sz w:val="24"/>
+          <w:szCs w:val="24"/>
+        </w:rPr>
+      </w:pPr>
+    </w:p>
+    <w:p>
+      <w:pPr>
+        <w:spacing w:after="0" w:line="240" w:lineRule="auto"/>
+        <w:rPr>
+          <w:rFonts w:ascii="Times New Roman" w:eastAsia="Times New Roman" w:hAnsi="Times New Roman" w:cs="Times New Roman"/>
+          <w:sz w:val="24"/>
+          <w:szCs w:val="24"/>
+        </w:rPr>
+      </w:pPr>
+      <w:r>
+        <w:rPr>
+          <w:rFonts w:ascii="Arial" w:eastAsia="Times New Roman" w:hAnsi="Arial" w:cs="Arial"/>
+          <w:color w:val="000000"/>
+        </w:rPr>
+        <w:t>En este estado del arte se pretende indagar sobre cómo afectan directamente los videojuegos en los jóvenes del hoy ya que nuestro videojuego es precisamente un juego violento.</w:t>
+      </w:r>
+    </w:p>
+    <w:p>
+      <w:pPr>
+        <w:spacing w:after="0" w:line="240" w:lineRule="auto"/>
+        <w:rPr>
+          <w:rFonts w:ascii="Times New Roman" w:eastAsia="Times New Roman" w:hAnsi="Times New Roman" w:cs="Times New Roman"/>
+          <w:sz w:val="24"/>
+          <w:szCs w:val="24"/>
+        </w:rPr>
+      </w:pPr>
+    </w:p>
+    <w:p>
+      <w:pPr>
+        <w:spacing w:after="0" w:line="240" w:lineRule="auto"/>
+        <w:rPr>
+          <w:rFonts w:ascii="Times New Roman" w:eastAsia="Times New Roman" w:hAnsi="Times New Roman" w:cs="Times New Roman"/>
+          <w:sz w:val="24"/>
+          <w:szCs w:val="24"/>
+        </w:rPr>
+      </w:pPr>
+      <w:r>
+        <w:rPr>
+          <w:rFonts w:ascii="Arial" w:eastAsia="Times New Roman" w:hAnsi="Arial" w:cs="Arial"/>
+          <w:color w:val="000000"/>
+        </w:rPr>
+        <w:t>Primero deberíamos empezar definiendo ¿qué es un videojuego?, un video juego no es más que un programa de computadora el cual por lo general imita alguna actividad del mundo real con el propósito de entretener a los jugadores.</w:t>
+      </w:r>
+    </w:p>
+    <w:p>
+      <w:pPr>
+        <w:spacing w:after="0" w:line="240" w:lineRule="auto"/>
+        <w:rPr>
+          <w:rFonts w:ascii="Times New Roman" w:eastAsia="Times New Roman" w:hAnsi="Times New Roman" w:cs="Times New Roman"/>
+          <w:sz w:val="24"/>
+          <w:szCs w:val="24"/>
+        </w:rPr>
+      </w:pPr>
+    </w:p>
+    <w:p>
+      <w:pPr>
+        <w:spacing w:after="0" w:line="240" w:lineRule="auto"/>
+        <w:jc w:val="center"/>
+        <w:rPr>
+          <w:rFonts w:ascii="Times New Roman" w:eastAsia="Times New Roman" w:hAnsi="Times New Roman" w:cs="Times New Roman"/>
+          <w:sz w:val="24"/>
+          <w:szCs w:val="24"/>
+        </w:rPr>
+      </w:pPr>
+      <w:r>
+        <w:rPr>
+          <w:rFonts w:ascii="Arial" w:eastAsia="Times New Roman" w:hAnsi="Arial" w:cs="Arial"/>
+          <w:b/>
+          <w:bCs/>
+          <w:color w:val="000000"/>
+          <w:sz w:val="24"/>
+          <w:szCs w:val="24"/>
+        </w:rPr>
+        <w:t>¿Los videojuegos nos vuelven violentos?</w:t>
+      </w:r>
+    </w:p>
+    <w:p>
+      <w:pPr>
+        <w:spacing w:after="0" w:line="240" w:lineRule="auto"/>
+        <w:rPr>
+          <w:rFonts w:ascii="Times New Roman" w:eastAsia="Times New Roman" w:hAnsi="Times New Roman" w:cs="Times New Roman"/>
+          <w:sz w:val="24"/>
+          <w:szCs w:val="24"/>
+        </w:rPr>
+      </w:pPr>
+    </w:p>
+    <w:p>
+      <w:pPr>
+        <w:spacing w:after="0" w:line="240" w:lineRule="auto"/>
+        <w:rPr>
+          <w:rFonts w:ascii="Times New Roman" w:eastAsia="Times New Roman" w:hAnsi="Times New Roman" w:cs="Times New Roman"/>
+          <w:sz w:val="24"/>
+          <w:szCs w:val="24"/>
+        </w:rPr>
+      </w:pPr>
+      <w:r>
+        <w:rPr>
+          <w:rFonts w:ascii="Arial" w:eastAsia="Times New Roman" w:hAnsi="Arial" w:cs="Arial"/>
+          <w:color w:val="000000"/>
+        </w:rPr>
+        <w:t>Si somos personas que por lo general no jugamos a ningún tipo de videojuegos, es probable que pensemos que sí, sin embargo estudios demuestran que: “los videojuegos violentos tienen, según los estudios más completos, un impacto mínimo en el comportamiento de los jugadores fuera de la pantalla, y no permiten hablar de que haya vínculos entre jugar a juegos violentos y ser más agresivo”.</w:t>
+      </w:r>
+    </w:p>
+    <w:p>
+      <w:pPr>
+        <w:spacing w:after="0" w:line="240" w:lineRule="auto"/>
+        <w:rPr>
+          <w:rFonts w:ascii="Times New Roman" w:eastAsia="Times New Roman" w:hAnsi="Times New Roman" w:cs="Times New Roman"/>
+          <w:sz w:val="24"/>
+          <w:szCs w:val="24"/>
+        </w:rPr>
+      </w:pPr>
+    </w:p>
+    <w:p>
+      <w:pPr>
+        <w:spacing w:after="0" w:line="240" w:lineRule="auto"/>
+        <w:rPr>
+          <w:rFonts w:ascii="Times New Roman" w:eastAsia="Times New Roman" w:hAnsi="Times New Roman" w:cs="Times New Roman"/>
+          <w:sz w:val="24"/>
+          <w:szCs w:val="24"/>
+        </w:rPr>
+      </w:pPr>
+      <w:r>
+        <w:rPr>
+          <w:rFonts w:ascii="Arial" w:eastAsia="Times New Roman" w:hAnsi="Arial" w:cs="Arial"/>
+          <w:color w:val="000000"/>
+        </w:rPr>
+        <w:t>Realmente el argumento de que jugar te hace una persona violenta es una falacia, la cual suele tomar fuerza cuando ocurre algún caso extremo de que una persona que de por sí es violenta, cometa un acto violento, pero esto no indica que dicha persona cometió ese acto porque se vio influenciado por el juego en cuestión.</w:t>
+      </w:r>
+    </w:p>
+    <w:p>
+      <w:pPr>
+        <w:spacing w:after="0" w:line="240" w:lineRule="auto"/>
+        <w:rPr>
+          <w:rFonts w:ascii="Times New Roman" w:eastAsia="Times New Roman" w:hAnsi="Times New Roman" w:cs="Times New Roman"/>
+          <w:sz w:val="24"/>
+          <w:szCs w:val="24"/>
+        </w:rPr>
+      </w:pPr>
+    </w:p>
+    <w:p>
+      <w:pPr>
+        <w:spacing w:after="0" w:line="240" w:lineRule="auto"/>
+        <w:jc w:val="center"/>
+        <w:rPr>
+          <w:rFonts w:ascii="Times New Roman" w:eastAsia="Times New Roman" w:hAnsi="Times New Roman" w:cs="Times New Roman"/>
+          <w:sz w:val="24"/>
+          <w:szCs w:val="24"/>
+        </w:rPr>
+      </w:pPr>
+      <w:r>
+        <w:rPr>
+          <w:rFonts w:ascii="Arial" w:eastAsia="Times New Roman" w:hAnsi="Arial" w:cs="Arial"/>
+          <w:b/>
+          <w:bCs/>
+          <w:color w:val="000000"/>
+          <w:sz w:val="24"/>
+          <w:szCs w:val="24"/>
+        </w:rPr>
+        <w:t>¿Los videojuegos nos vuelven antisociales?</w:t>
+      </w:r>
+    </w:p>
+    <w:p>
+      <w:pPr>
+        <w:spacing w:after="0" w:line="240" w:lineRule="auto"/>
+        <w:rPr>
+          <w:rFonts w:ascii="Times New Roman" w:eastAsia="Times New Roman" w:hAnsi="Times New Roman" w:cs="Times New Roman"/>
+          <w:sz w:val="24"/>
+          <w:szCs w:val="24"/>
+        </w:rPr>
+      </w:pPr>
+    </w:p>
+    <w:p>
+      <w:pPr>
+        <w:spacing w:after="0" w:line="240" w:lineRule="auto"/>
+        <w:rPr>
+          <w:rFonts w:ascii="Times New Roman" w:eastAsia="Times New Roman" w:hAnsi="Times New Roman" w:cs="Times New Roman"/>
+          <w:sz w:val="24"/>
+          <w:szCs w:val="24"/>
+        </w:rPr>
+      </w:pPr>
+      <w:r>
+        <w:rPr>
+          <w:rFonts w:ascii="Arial" w:eastAsia="Times New Roman" w:hAnsi="Arial" w:cs="Arial"/>
+          <w:color w:val="000000"/>
+        </w:rPr>
+        <w:t xml:space="preserve">Cada vez es más común ver como muchas personas se aíslan en sus hogares y van cada vez más careciendo de la habilidad de relacionarse con personas físicamente. Podemos observar </w:t>
+      </w:r>
+      <w:r>
+        <w:rPr>
+          <w:rFonts w:ascii="Arial" w:eastAsia="Times New Roman" w:hAnsi="Arial" w:cs="Arial"/>
+          <w:color w:val="000000"/>
+        </w:rPr>
+        <w:lastRenderedPageBreak/>
+        <w:t>como muchas de las relaciones familiares en todo el mundo cada vez se pierden más, pero… ¿Es esto realmente culpa de los videojuegos?</w:t>
+      </w:r>
+    </w:p>
+    <w:p>
+      <w:pPr>
+        <w:spacing w:after="0" w:line="240" w:lineRule="auto"/>
+        <w:rPr>
+          <w:rFonts w:ascii="Times New Roman" w:eastAsia="Times New Roman" w:hAnsi="Times New Roman" w:cs="Times New Roman"/>
+          <w:sz w:val="24"/>
+          <w:szCs w:val="24"/>
+        </w:rPr>
+      </w:pPr>
+    </w:p>
+    <w:p>
+      <w:pPr>
+        <w:spacing w:after="0" w:line="240" w:lineRule="auto"/>
+        <w:rPr>
+          <w:rFonts w:ascii="Times New Roman" w:eastAsia="Times New Roman" w:hAnsi="Times New Roman" w:cs="Times New Roman"/>
+          <w:sz w:val="24"/>
+          <w:szCs w:val="24"/>
+        </w:rPr>
+      </w:pPr>
+      <w:r>
+        <w:rPr>
+          <w:rFonts w:ascii="Arial" w:eastAsia="Times New Roman" w:hAnsi="Arial" w:cs="Arial"/>
+          <w:color w:val="000000"/>
+        </w:rPr>
+        <w:t>La respuesta a la pregunta anterior es “no necesariamente”, varios estudios indican que ciertamente muchos de los jóvenes que se pasan largas horas delante de una pantalla jugado cualquier cosa tienen dificultades para relacionarse, pero el bache en la problemática es que esto no solo pasa con los videojuegos, sino con la tecnología en general, redes sociales, películas, etc.</w:t>
+      </w:r>
+    </w:p>
+    <w:p>
+      <w:pPr>
+        <w:spacing w:before="400" w:after="120" w:line="240" w:lineRule="auto"/>
+        <w:outlineLvl w:val="0"/>
+        <w:rPr>
+          <w:rFonts w:ascii="Times New Roman" w:eastAsia="Times New Roman" w:hAnsi="Times New Roman" w:cs="Times New Roman"/>
+          <w:b/>
+          <w:bCs/>
+          <w:kern w:val="36"/>
+          <w:sz w:val="48"/>
+          <w:szCs w:val="48"/>
+        </w:rPr>
+      </w:pPr>
+      <w:r>
+        <w:rPr>
+          <w:rFonts w:ascii="Arial" w:eastAsia="Times New Roman" w:hAnsi="Arial" w:cs="Arial"/>
+          <w:color w:val="000000"/>
+          <w:kern w:val="36"/>
+          <w:sz w:val="40"/>
+          <w:szCs w:val="40"/>
+        </w:rPr>
         <w:t>Objetivo general</w:t>
       </w:r>
     </w:p>
@@ -173,269 +502,742 @@
         <w:rPr>
           <w:rFonts w:ascii="Arial" w:eastAsia="Times New Roman" w:hAnsi="Arial" w:cs="Arial"/>
           <w:color w:val="000000"/>
-          <w:sz w:val="24"/>
-          <w:szCs w:val="24"/>
-        </w:rPr>
-        <w:t>El objetivo del personaje es llegar al final del barrio para poder salir de él.</w:t>
-      </w:r>
-    </w:p>
-    <w:p>
-      <w:pPr>
-        <w:spacing w:after="0" w:line="240" w:lineRule="auto"/>
-        <w:rPr>
-          <w:rFonts w:ascii="Times New Roman" w:eastAsia="Times New Roman" w:hAnsi="Times New Roman" w:cs="Times New Roman"/>
-          <w:sz w:val="24"/>
-          <w:szCs w:val="24"/>
-        </w:rPr>
-      </w:pPr>
-    </w:p>
-    <w:p>
-      <w:pPr>
-        <w:pStyle w:val="Ttulo1"/>
-      </w:pPr>
-      <w:r>
+        </w:rPr>
+        <w:t>El objetivo general del juego es pasar por todos los escenarios hasta llegar al final, vencer y así finalizar el juego.</w:t>
+      </w:r>
+    </w:p>
+    <w:p>
+      <w:pPr>
+        <w:spacing w:before="400" w:after="120" w:line="240" w:lineRule="auto"/>
+        <w:outlineLvl w:val="0"/>
+        <w:rPr>
+          <w:rFonts w:ascii="Times New Roman" w:eastAsia="Times New Roman" w:hAnsi="Times New Roman" w:cs="Times New Roman"/>
+          <w:b/>
+          <w:bCs/>
+          <w:kern w:val="36"/>
+          <w:sz w:val="48"/>
+          <w:szCs w:val="48"/>
+        </w:rPr>
+      </w:pPr>
+      <w:r>
+        <w:rPr>
+          <w:rFonts w:ascii="Arial" w:eastAsia="Times New Roman" w:hAnsi="Arial" w:cs="Arial"/>
+          <w:color w:val="000000"/>
+          <w:kern w:val="36"/>
+          <w:sz w:val="40"/>
+          <w:szCs w:val="40"/>
+        </w:rPr>
         <w:t>Objetivos específicos</w:t>
       </w:r>
     </w:p>
     <w:p>
       <w:pPr>
-        <w:rPr>
-          <w:sz w:val="24"/>
-          <w:szCs w:val="24"/>
-        </w:rPr>
-      </w:pPr>
-      <w:r>
-        <w:rPr>
-          <w:rFonts w:ascii="Arial" w:hAnsi="Arial" w:cs="Arial"/>
-          <w:sz w:val="24"/>
-          <w:szCs w:val="24"/>
-        </w:rPr>
-        <w:t>El objetivo del personaje en cada “calle” es derrotar a todos los enemigos para poder pasar a la siguiente.</w:t>
-      </w:r>
-    </w:p>
-    <w:p>
-      <w:pPr>
-        <w:pStyle w:val="Ttulo1"/>
-      </w:pPr>
-      <w:r>
+        <w:numPr>
+          <w:ilvl w:val="0"/>
+          <w:numId w:val="1"/>
+        </w:numPr>
+        <w:spacing w:after="0" w:line="240" w:lineRule="auto"/>
+        <w:textAlignment w:val="baseline"/>
+        <w:rPr>
+          <w:rFonts w:ascii="Arial" w:eastAsia="Times New Roman" w:hAnsi="Arial" w:cs="Arial"/>
+          <w:color w:val="000000"/>
+        </w:rPr>
+      </w:pPr>
+      <w:r>
+        <w:rPr>
+          <w:rFonts w:ascii="Arial" w:eastAsia="Times New Roman" w:hAnsi="Arial" w:cs="Arial"/>
+          <w:color w:val="000000"/>
+        </w:rPr>
+        <w:t>Vencer a todos los enemigos del piso donde te encuentres.</w:t>
+      </w:r>
+    </w:p>
+    <w:p>
+      <w:pPr>
+        <w:numPr>
+          <w:ilvl w:val="0"/>
+          <w:numId w:val="1"/>
+        </w:numPr>
+        <w:spacing w:after="0" w:line="240" w:lineRule="auto"/>
+        <w:textAlignment w:val="baseline"/>
+        <w:rPr>
+          <w:rFonts w:ascii="Arial" w:eastAsia="Times New Roman" w:hAnsi="Arial" w:cs="Arial"/>
+          <w:color w:val="000000"/>
+        </w:rPr>
+      </w:pPr>
+      <w:r>
+        <w:rPr>
+          <w:rFonts w:ascii="Arial" w:eastAsia="Times New Roman" w:hAnsi="Arial" w:cs="Arial"/>
+          <w:color w:val="000000"/>
+        </w:rPr>
+        <w:t>Pasar a la siguiente etapa o calle.</w:t>
+      </w:r>
+    </w:p>
+    <w:p>
+      <w:pPr>
+        <w:spacing w:before="400" w:after="120" w:line="240" w:lineRule="auto"/>
+        <w:outlineLvl w:val="0"/>
+        <w:rPr>
+          <w:rFonts w:ascii="Times New Roman" w:eastAsia="Times New Roman" w:hAnsi="Times New Roman" w:cs="Times New Roman"/>
+          <w:b/>
+          <w:bCs/>
+          <w:kern w:val="36"/>
+          <w:sz w:val="48"/>
+          <w:szCs w:val="48"/>
+        </w:rPr>
+      </w:pPr>
+      <w:r>
+        <w:rPr>
+          <w:rFonts w:ascii="Arial" w:eastAsia="Times New Roman" w:hAnsi="Arial" w:cs="Arial"/>
+          <w:color w:val="000000"/>
+          <w:kern w:val="36"/>
+          <w:sz w:val="40"/>
+          <w:szCs w:val="40"/>
+        </w:rPr>
         <w:t>Escenarios</w:t>
       </w:r>
     </w:p>
     <w:p>
       <w:pPr>
-        <w:rPr>
-          <w:sz w:val="24"/>
-          <w:szCs w:val="24"/>
-        </w:rPr>
-      </w:pPr>
-      <w:r>
-        <w:rPr>
-          <w:rFonts w:ascii="Arial" w:hAnsi="Arial" w:cs="Arial"/>
-          <w:sz w:val="24"/>
-          <w:szCs w:val="24"/>
+        <w:spacing w:after="0" w:line="240" w:lineRule="auto"/>
+        <w:rPr>
+          <w:rFonts w:ascii="Times New Roman" w:eastAsia="Times New Roman" w:hAnsi="Times New Roman" w:cs="Times New Roman"/>
+          <w:sz w:val="24"/>
+          <w:szCs w:val="24"/>
+        </w:rPr>
+      </w:pPr>
+      <w:r>
+        <w:rPr>
+          <w:rFonts w:ascii="Arial" w:eastAsia="Times New Roman" w:hAnsi="Arial" w:cs="Arial"/>
+          <w:color w:val="000000"/>
         </w:rPr>
         <w:t>Los escenarios están ambientados en callejones, calles de ciudad.</w:t>
       </w:r>
     </w:p>
     <w:p>
       <w:pPr>
-        <w:pStyle w:val="Ttulo1"/>
-      </w:pPr>
-      <w:r>
+        <w:spacing w:before="400" w:after="120" w:line="240" w:lineRule="auto"/>
+        <w:outlineLvl w:val="0"/>
+        <w:rPr>
+          <w:rFonts w:ascii="Times New Roman" w:eastAsia="Times New Roman" w:hAnsi="Times New Roman" w:cs="Times New Roman"/>
+          <w:b/>
+          <w:bCs/>
+          <w:kern w:val="36"/>
+          <w:sz w:val="48"/>
+          <w:szCs w:val="48"/>
+        </w:rPr>
+      </w:pPr>
+      <w:r>
+        <w:rPr>
+          <w:rFonts w:ascii="Arial" w:eastAsia="Times New Roman" w:hAnsi="Arial" w:cs="Arial"/>
+          <w:color w:val="000000"/>
+          <w:kern w:val="36"/>
+          <w:sz w:val="40"/>
+          <w:szCs w:val="40"/>
+        </w:rPr>
         <w:t>Contenidos</w:t>
       </w:r>
     </w:p>
     <w:p>
       <w:pPr>
-        <w:rPr>
-          <w:sz w:val="24"/>
-          <w:szCs w:val="24"/>
-        </w:rPr>
-      </w:pPr>
-      <w:r>
-        <w:rPr>
-          <w:rFonts w:ascii="Arial" w:hAnsi="Arial" w:cs="Arial"/>
-          <w:sz w:val="24"/>
-          <w:szCs w:val="24"/>
+        <w:spacing w:after="0" w:line="240" w:lineRule="auto"/>
+        <w:rPr>
+          <w:rFonts w:ascii="Times New Roman" w:eastAsia="Times New Roman" w:hAnsi="Times New Roman" w:cs="Times New Roman"/>
+          <w:sz w:val="24"/>
+          <w:szCs w:val="24"/>
+        </w:rPr>
+      </w:pPr>
+      <w:r>
+        <w:rPr>
+          <w:rFonts w:ascii="Arial" w:eastAsia="Times New Roman" w:hAnsi="Arial" w:cs="Arial"/>
+          <w:color w:val="000000"/>
         </w:rPr>
         <w:t>El juego tendrá el siguiente contenido:</w:t>
       </w:r>
     </w:p>
     <w:p>
       <w:pPr>
-        <w:ind w:left="720"/>
-        <w:rPr>
-          <w:sz w:val="24"/>
-          <w:szCs w:val="24"/>
-        </w:rPr>
-      </w:pPr>
-      <w:r>
-        <w:rPr>
-          <w:rFonts w:ascii="Arial" w:hAnsi="Arial" w:cs="Arial"/>
-          <w:sz w:val="29"/>
-        </w:rPr>
-        <w:tab/>
-      </w:r>
-      <w:r>
-        <w:rPr>
-          <w:rFonts w:ascii="Arial" w:hAnsi="Arial" w:cs="Arial"/>
-          <w:sz w:val="24"/>
-          <w:szCs w:val="24"/>
-        </w:rPr>
-        <w:t>•</w:t>
-      </w:r>
-      <w:r>
-        <w:rPr>
-          <w:rFonts w:ascii="Arial" w:hAnsi="Arial" w:cs="Arial"/>
-          <w:sz w:val="24"/>
-          <w:szCs w:val="24"/>
-        </w:rPr>
-        <w:tab/>
-      </w:r>
-      <w:r>
-        <w:rPr>
-          <w:rFonts w:ascii="Arial" w:hAnsi="Arial" w:cs="Arial"/>
-          <w:sz w:val="24"/>
-          <w:szCs w:val="24"/>
+        <w:numPr>
+          <w:ilvl w:val="0"/>
+          <w:numId w:val="2"/>
+        </w:numPr>
+        <w:spacing w:after="0" w:line="240" w:lineRule="auto"/>
+        <w:textAlignment w:val="baseline"/>
+        <w:rPr>
+          <w:rFonts w:ascii="Arial" w:eastAsia="Times New Roman" w:hAnsi="Arial" w:cs="Arial"/>
+          <w:color w:val="000000"/>
+        </w:rPr>
+      </w:pPr>
+      <w:r>
+        <w:rPr>
+          <w:rFonts w:ascii="Arial" w:eastAsia="Times New Roman" w:hAnsi="Arial" w:cs="Arial"/>
+          <w:color w:val="000000"/>
         </w:rPr>
         <w:t>Modelos para los enemigos y el jugador.</w:t>
       </w:r>
     </w:p>
     <w:p>
       <w:pPr>
-        <w:ind w:left="720"/>
-        <w:rPr>
-          <w:sz w:val="24"/>
-          <w:szCs w:val="24"/>
-        </w:rPr>
-      </w:pPr>
-      <w:r>
-        <w:rPr>
-          <w:rFonts w:ascii="Arial" w:hAnsi="Arial" w:cs="Arial"/>
-          <w:sz w:val="24"/>
-          <w:szCs w:val="24"/>
-        </w:rPr>
-        <w:tab/>
-        <w:t>•</w:t>
-      </w:r>
-      <w:r>
-        <w:rPr>
-          <w:rFonts w:ascii="Arial" w:hAnsi="Arial" w:cs="Arial"/>
-          <w:sz w:val="24"/>
-          <w:szCs w:val="24"/>
-        </w:rPr>
-        <w:tab/>
-      </w:r>
-      <w:r>
-        <w:rPr>
-          <w:rFonts w:ascii="Arial" w:hAnsi="Arial" w:cs="Arial"/>
-          <w:sz w:val="24"/>
-          <w:szCs w:val="24"/>
-        </w:rPr>
-        <w:t>Sonidos de ambiente y de efecto</w:t>
-      </w:r>
-      <w:r>
-        <w:rPr>
-          <w:rFonts w:ascii="Arial" w:hAnsi="Arial" w:cs="Arial"/>
-          <w:sz w:val="24"/>
-          <w:szCs w:val="24"/>
+        <w:numPr>
+          <w:ilvl w:val="0"/>
+          <w:numId w:val="2"/>
+        </w:numPr>
+        <w:spacing w:after="0" w:line="240" w:lineRule="auto"/>
+        <w:textAlignment w:val="baseline"/>
+        <w:rPr>
+          <w:rFonts w:ascii="Arial" w:eastAsia="Times New Roman" w:hAnsi="Arial" w:cs="Arial"/>
+          <w:color w:val="000000"/>
+        </w:rPr>
+      </w:pPr>
+      <w:r>
+        <w:rPr>
+          <w:rFonts w:ascii="Arial" w:eastAsia="Times New Roman" w:hAnsi="Arial" w:cs="Arial"/>
+          <w:color w:val="000000"/>
+        </w:rPr>
+        <w:t xml:space="preserve">Sonidos de ambiente y de </w:t>
+      </w:r>
+      <w:proofErr w:type="gramStart"/>
+      <w:r>
+        <w:rPr>
+          <w:rFonts w:ascii="Arial" w:eastAsia="Times New Roman" w:hAnsi="Arial" w:cs="Arial"/>
+          <w:color w:val="000000"/>
+        </w:rPr>
+        <w:t>efecto(</w:t>
+      </w:r>
+      <w:proofErr w:type="gramEnd"/>
+      <w:r>
+        <w:rPr>
+          <w:rFonts w:ascii="Arial" w:eastAsia="Times New Roman" w:hAnsi="Arial" w:cs="Arial"/>
+          <w:color w:val="000000"/>
+        </w:rPr>
+        <w:t>golpes).</w:t>
+      </w:r>
+    </w:p>
+    <w:p>
+      <w:pPr>
+        <w:numPr>
+          <w:ilvl w:val="0"/>
+          <w:numId w:val="2"/>
+        </w:numPr>
+        <w:spacing w:after="0" w:line="240" w:lineRule="auto"/>
+        <w:textAlignment w:val="baseline"/>
+        <w:rPr>
+          <w:rFonts w:ascii="Arial" w:eastAsia="Times New Roman" w:hAnsi="Arial" w:cs="Arial"/>
+          <w:color w:val="000000"/>
+        </w:rPr>
+      </w:pPr>
+      <w:r>
+        <w:rPr>
+          <w:rFonts w:ascii="Arial" w:eastAsia="Times New Roman" w:hAnsi="Arial" w:cs="Arial"/>
+          <w:color w:val="000000"/>
+        </w:rPr>
+        <w:t>Música</w:t>
+      </w:r>
+    </w:p>
+    <w:p>
+      <w:pPr>
+        <w:numPr>
+          <w:ilvl w:val="0"/>
+          <w:numId w:val="2"/>
+        </w:numPr>
+        <w:spacing w:after="0" w:line="240" w:lineRule="auto"/>
+        <w:textAlignment w:val="baseline"/>
+        <w:rPr>
+          <w:rFonts w:ascii="Arial" w:eastAsia="Times New Roman" w:hAnsi="Arial" w:cs="Arial"/>
+          <w:color w:val="000000"/>
+        </w:rPr>
+      </w:pPr>
+      <w:proofErr w:type="spellStart"/>
+      <w:r>
+        <w:rPr>
+          <w:rFonts w:ascii="Arial" w:eastAsia="Times New Roman" w:hAnsi="Arial" w:cs="Arial"/>
+          <w:color w:val="000000"/>
+        </w:rPr>
+        <w:t>Sprites</w:t>
+      </w:r>
+      <w:proofErr w:type="spellEnd"/>
+      <w:r>
+        <w:rPr>
+          <w:rFonts w:ascii="Arial" w:eastAsia="Times New Roman" w:hAnsi="Arial" w:cs="Arial"/>
+          <w:color w:val="000000"/>
+        </w:rPr>
+        <w:t xml:space="preserve"> de los escenarios</w:t>
+      </w:r>
+    </w:p>
+    <w:p>
+      <w:pPr>
+        <w:spacing w:after="0" w:line="240" w:lineRule="auto"/>
+        <w:rPr>
+          <w:rFonts w:ascii="Times New Roman" w:eastAsia="Times New Roman" w:hAnsi="Times New Roman" w:cs="Times New Roman"/>
+          <w:sz w:val="24"/>
+          <w:szCs w:val="24"/>
+        </w:rPr>
+      </w:pPr>
+    </w:p>
+    <w:p>
+      <w:pPr>
+        <w:spacing w:before="400" w:after="120" w:line="240" w:lineRule="auto"/>
+        <w:outlineLvl w:val="0"/>
+        <w:rPr>
+          <w:rFonts w:ascii="Times New Roman" w:eastAsia="Times New Roman" w:hAnsi="Times New Roman" w:cs="Times New Roman"/>
+          <w:b/>
+          <w:bCs/>
+          <w:kern w:val="36"/>
+          <w:sz w:val="48"/>
+          <w:szCs w:val="48"/>
+        </w:rPr>
+      </w:pPr>
+      <w:r>
+        <w:rPr>
+          <w:rFonts w:ascii="Arial" w:eastAsia="Times New Roman" w:hAnsi="Arial" w:cs="Arial"/>
+          <w:color w:val="000000"/>
+          <w:kern w:val="36"/>
+          <w:sz w:val="40"/>
+          <w:szCs w:val="40"/>
+        </w:rPr>
+        <w:t>Metodología</w:t>
+      </w:r>
+    </w:p>
+    <w:p>
+      <w:pPr>
+        <w:spacing w:after="0" w:line="240" w:lineRule="auto"/>
+        <w:rPr>
+          <w:rFonts w:ascii="Times New Roman" w:eastAsia="Times New Roman" w:hAnsi="Times New Roman" w:cs="Times New Roman"/>
+          <w:sz w:val="24"/>
+          <w:szCs w:val="24"/>
+        </w:rPr>
+      </w:pPr>
+      <w:r>
+        <w:rPr>
+          <w:rFonts w:ascii="Arial" w:eastAsia="Times New Roman" w:hAnsi="Arial" w:cs="Arial"/>
+          <w:color w:val="000000"/>
+        </w:rPr>
+        <w:t xml:space="preserve">Se estará usando la metodología </w:t>
+      </w:r>
+      <w:proofErr w:type="gramStart"/>
+      <w:r>
+        <w:rPr>
+          <w:rFonts w:ascii="Arial" w:eastAsia="Times New Roman" w:hAnsi="Arial" w:cs="Arial"/>
+          <w:color w:val="000000"/>
+        </w:rPr>
+        <w:t>ágil(</w:t>
+      </w:r>
+      <w:proofErr w:type="gramEnd"/>
+      <w:r>
+        <w:rPr>
+          <w:rFonts w:ascii="Arial" w:eastAsia="Times New Roman" w:hAnsi="Arial" w:cs="Arial"/>
+          <w:color w:val="000000"/>
+        </w:rPr>
+        <w:t>SCRUM).</w:t>
+      </w:r>
+    </w:p>
+    <w:p>
+      <w:pPr>
+        <w:spacing w:before="400" w:after="120" w:line="240" w:lineRule="auto"/>
+        <w:outlineLvl w:val="0"/>
+        <w:rPr>
+          <w:rFonts w:ascii="Times New Roman" w:eastAsia="Times New Roman" w:hAnsi="Times New Roman" w:cs="Times New Roman"/>
+          <w:b/>
+          <w:bCs/>
+          <w:kern w:val="36"/>
+          <w:sz w:val="48"/>
+          <w:szCs w:val="48"/>
+        </w:rPr>
+      </w:pPr>
+      <w:r>
+        <w:rPr>
+          <w:rFonts w:ascii="Arial" w:eastAsia="Times New Roman" w:hAnsi="Arial" w:cs="Arial"/>
+          <w:color w:val="000000"/>
+          <w:kern w:val="36"/>
+          <w:sz w:val="40"/>
+          <w:szCs w:val="40"/>
+        </w:rPr>
+        <w:t>Arquitectura de la aplicación</w:t>
+      </w:r>
+    </w:p>
+    <w:p>
+      <w:pPr>
+        <w:spacing w:after="0" w:line="240" w:lineRule="auto"/>
+        <w:rPr>
+          <w:rFonts w:ascii="Times New Roman" w:eastAsia="Times New Roman" w:hAnsi="Times New Roman" w:cs="Times New Roman"/>
+          <w:sz w:val="24"/>
+          <w:szCs w:val="24"/>
+        </w:rPr>
+      </w:pPr>
+      <w:r>
+        <w:rPr>
+          <w:rFonts w:ascii="Arial" w:eastAsia="Times New Roman" w:hAnsi="Arial" w:cs="Arial"/>
+          <w:color w:val="000000"/>
+        </w:rPr>
+        <w:t>La aplicación estará orientada para PC.</w:t>
+      </w:r>
+    </w:p>
+    <w:p>
+      <w:pPr>
+        <w:spacing w:before="400" w:after="120" w:line="240" w:lineRule="auto"/>
+        <w:outlineLvl w:val="0"/>
+        <w:rPr>
+          <w:rFonts w:ascii="Times New Roman" w:eastAsia="Times New Roman" w:hAnsi="Times New Roman" w:cs="Times New Roman"/>
+          <w:b/>
+          <w:bCs/>
+          <w:kern w:val="36"/>
+          <w:sz w:val="48"/>
+          <w:szCs w:val="48"/>
+        </w:rPr>
+      </w:pPr>
+      <w:r>
+        <w:rPr>
+          <w:rFonts w:ascii="Arial" w:eastAsia="Times New Roman" w:hAnsi="Arial" w:cs="Arial"/>
+          <w:color w:val="000000"/>
+          <w:kern w:val="36"/>
+          <w:sz w:val="40"/>
+          <w:szCs w:val="40"/>
+        </w:rPr>
+        <w:t>Herramientas de desarrollo</w:t>
+      </w:r>
+    </w:p>
+    <w:p>
+      <w:pPr>
+        <w:spacing w:after="0" w:line="240" w:lineRule="auto"/>
+        <w:rPr>
+          <w:rFonts w:ascii="Times New Roman" w:eastAsia="Times New Roman" w:hAnsi="Times New Roman" w:cs="Times New Roman"/>
+          <w:sz w:val="24"/>
+          <w:szCs w:val="24"/>
+        </w:rPr>
+      </w:pPr>
+      <w:r>
+        <w:rPr>
+          <w:rFonts w:ascii="Arial" w:eastAsia="Times New Roman" w:hAnsi="Arial" w:cs="Arial"/>
+          <w:color w:val="000000"/>
+        </w:rPr>
+        <w:t>Se usarán las siguientes herramientas:</w:t>
+      </w:r>
+    </w:p>
+    <w:p>
+      <w:pPr>
+        <w:spacing w:after="0" w:line="240" w:lineRule="auto"/>
+        <w:rPr>
+          <w:rFonts w:ascii="Times New Roman" w:eastAsia="Times New Roman" w:hAnsi="Times New Roman" w:cs="Times New Roman"/>
+          <w:sz w:val="24"/>
+          <w:szCs w:val="24"/>
+        </w:rPr>
+      </w:pPr>
+      <w:r>
+        <w:rPr>
+          <w:rFonts w:ascii="Times New Roman" w:eastAsia="Times New Roman" w:hAnsi="Times New Roman" w:cs="Times New Roman"/>
+          <w:sz w:val="24"/>
+          <w:szCs w:val="24"/>
+        </w:rPr>
+        <w:br/>
+      </w:r>
+    </w:p>
+    <w:p>
+      <w:pPr>
+        <w:numPr>
+          <w:ilvl w:val="0"/>
+          <w:numId w:val="3"/>
+        </w:numPr>
+        <w:spacing w:after="0" w:line="240" w:lineRule="auto"/>
+        <w:textAlignment w:val="baseline"/>
+        <w:rPr>
+          <w:rFonts w:ascii="Arial" w:eastAsia="Times New Roman" w:hAnsi="Arial" w:cs="Arial"/>
+          <w:color w:val="000000"/>
+        </w:rPr>
+      </w:pPr>
+      <w:proofErr w:type="spellStart"/>
+      <w:r>
+        <w:rPr>
+          <w:rFonts w:ascii="Arial" w:eastAsia="Times New Roman" w:hAnsi="Arial" w:cs="Arial"/>
+          <w:color w:val="000000"/>
+        </w:rPr>
+        <w:t>Unity</w:t>
+      </w:r>
+      <w:proofErr w:type="spellEnd"/>
+      <w:r>
+        <w:rPr>
+          <w:rFonts w:ascii="Arial" w:eastAsia="Times New Roman" w:hAnsi="Arial" w:cs="Arial"/>
+          <w:color w:val="000000"/>
+        </w:rPr>
+        <w:t xml:space="preserve">: se estará usando para la creación del juego en sí mismo, aquí se </w:t>
+      </w:r>
+      <w:proofErr w:type="spellStart"/>
+      <w:r>
+        <w:rPr>
+          <w:rFonts w:ascii="Arial" w:eastAsia="Times New Roman" w:hAnsi="Arial" w:cs="Arial"/>
+          <w:color w:val="000000"/>
+        </w:rPr>
+        <w:t>uniran</w:t>
+      </w:r>
+      <w:proofErr w:type="spellEnd"/>
+      <w:r>
+        <w:rPr>
+          <w:rFonts w:ascii="Arial" w:eastAsia="Times New Roman" w:hAnsi="Arial" w:cs="Arial"/>
+          <w:color w:val="000000"/>
+        </w:rPr>
+        <w:t xml:space="preserve"> todos los </w:t>
+      </w:r>
+      <w:proofErr w:type="spellStart"/>
+      <w:r>
+        <w:rPr>
+          <w:rFonts w:ascii="Arial" w:eastAsia="Times New Roman" w:hAnsi="Arial" w:cs="Arial"/>
+          <w:color w:val="000000"/>
+        </w:rPr>
+        <w:t>game</w:t>
+      </w:r>
+      <w:proofErr w:type="spellEnd"/>
+      <w:r>
+        <w:rPr>
+          <w:rFonts w:ascii="Arial" w:eastAsia="Times New Roman" w:hAnsi="Arial" w:cs="Arial"/>
+          <w:color w:val="000000"/>
         </w:rPr>
         <w:t xml:space="preserve"> </w:t>
       </w:r>
+      <w:proofErr w:type="spellStart"/>
+      <w:r>
+        <w:rPr>
+          <w:rFonts w:ascii="Arial" w:eastAsia="Times New Roman" w:hAnsi="Arial" w:cs="Arial"/>
+          <w:color w:val="000000"/>
+        </w:rPr>
+        <w:t>object</w:t>
+      </w:r>
+      <w:proofErr w:type="spellEnd"/>
+      <w:r>
+        <w:rPr>
+          <w:rFonts w:ascii="Arial" w:eastAsia="Times New Roman" w:hAnsi="Arial" w:cs="Arial"/>
+          <w:color w:val="000000"/>
+        </w:rPr>
+        <w:t xml:space="preserve">, </w:t>
+      </w:r>
+      <w:proofErr w:type="spellStart"/>
+      <w:r>
+        <w:rPr>
+          <w:rFonts w:ascii="Arial" w:eastAsia="Times New Roman" w:hAnsi="Arial" w:cs="Arial"/>
+          <w:color w:val="000000"/>
+        </w:rPr>
+        <w:t>sprites</w:t>
+      </w:r>
+      <w:proofErr w:type="spellEnd"/>
+      <w:r>
+        <w:rPr>
+          <w:rFonts w:ascii="Arial" w:eastAsia="Times New Roman" w:hAnsi="Arial" w:cs="Arial"/>
+          <w:color w:val="000000"/>
+        </w:rPr>
+        <w:t xml:space="preserve">, </w:t>
+      </w:r>
+      <w:proofErr w:type="spellStart"/>
+      <w:r>
+        <w:rPr>
+          <w:rFonts w:ascii="Arial" w:eastAsia="Times New Roman" w:hAnsi="Arial" w:cs="Arial"/>
+          <w:color w:val="000000"/>
+        </w:rPr>
+        <w:t>sound</w:t>
+      </w:r>
+      <w:proofErr w:type="spellEnd"/>
+      <w:r>
+        <w:rPr>
+          <w:rFonts w:ascii="Arial" w:eastAsia="Times New Roman" w:hAnsi="Arial" w:cs="Arial"/>
+          <w:color w:val="000000"/>
+        </w:rPr>
+        <w:t xml:space="preserve"> </w:t>
+      </w:r>
+      <w:proofErr w:type="spellStart"/>
+      <w:r>
+        <w:rPr>
+          <w:rFonts w:ascii="Arial" w:eastAsia="Times New Roman" w:hAnsi="Arial" w:cs="Arial"/>
+          <w:color w:val="000000"/>
+        </w:rPr>
+        <w:t>clips</w:t>
+      </w:r>
+      <w:proofErr w:type="gramStart"/>
+      <w:r>
+        <w:rPr>
+          <w:rFonts w:ascii="Arial" w:eastAsia="Times New Roman" w:hAnsi="Arial" w:cs="Arial"/>
+          <w:color w:val="000000"/>
+        </w:rPr>
+        <w:t>,scripts</w:t>
+      </w:r>
+      <w:proofErr w:type="spellEnd"/>
+      <w:proofErr w:type="gramEnd"/>
+      <w:r>
+        <w:rPr>
+          <w:rFonts w:ascii="Arial" w:eastAsia="Times New Roman" w:hAnsi="Arial" w:cs="Arial"/>
+          <w:color w:val="000000"/>
+        </w:rPr>
+        <w:t>, etc. para crear el juego.</w:t>
+      </w:r>
+      <w:r>
+        <w:rPr>
+          <w:rFonts w:ascii="Arial" w:eastAsia="Times New Roman" w:hAnsi="Arial" w:cs="Arial"/>
+          <w:color w:val="000000"/>
+        </w:rPr>
+        <w:br/>
+      </w:r>
+      <w:r>
+        <w:rPr>
+          <w:rFonts w:ascii="Arial" w:eastAsia="Times New Roman" w:hAnsi="Arial" w:cs="Arial"/>
+          <w:color w:val="000000"/>
+        </w:rPr>
+        <w:br/>
+      </w:r>
+    </w:p>
+    <w:p>
+      <w:pPr>
+        <w:numPr>
+          <w:ilvl w:val="0"/>
+          <w:numId w:val="3"/>
+        </w:numPr>
+        <w:spacing w:after="0" w:line="240" w:lineRule="auto"/>
+        <w:textAlignment w:val="baseline"/>
+        <w:rPr>
+          <w:rFonts w:ascii="Arial" w:eastAsia="Times New Roman" w:hAnsi="Arial" w:cs="Arial"/>
+          <w:color w:val="000000"/>
+        </w:rPr>
+      </w:pPr>
+      <w:proofErr w:type="spellStart"/>
+      <w:r>
+        <w:rPr>
+          <w:rFonts w:ascii="Arial" w:eastAsia="Times New Roman" w:hAnsi="Arial" w:cs="Arial"/>
+          <w:color w:val="000000"/>
+        </w:rPr>
+        <w:t>Photoshop</w:t>
+      </w:r>
+      <w:proofErr w:type="spellEnd"/>
+      <w:r>
+        <w:rPr>
+          <w:rFonts w:ascii="Arial" w:eastAsia="Times New Roman" w:hAnsi="Arial" w:cs="Arial"/>
+          <w:color w:val="000000"/>
+        </w:rPr>
+        <w:t>: se estará usando para el diseño de los fondos, menús, escenarios, etc.</w:t>
+      </w:r>
+      <w:r>
+        <w:rPr>
+          <w:rFonts w:ascii="Arial" w:eastAsia="Times New Roman" w:hAnsi="Arial" w:cs="Arial"/>
+          <w:color w:val="000000"/>
+        </w:rPr>
+        <w:br/>
+      </w:r>
+      <w:r>
+        <w:rPr>
+          <w:rFonts w:ascii="Arial" w:eastAsia="Times New Roman" w:hAnsi="Arial" w:cs="Arial"/>
+          <w:color w:val="000000"/>
+        </w:rPr>
+        <w:br/>
+      </w:r>
+    </w:p>
+    <w:p>
+      <w:pPr>
+        <w:numPr>
+          <w:ilvl w:val="0"/>
+          <w:numId w:val="3"/>
+        </w:numPr>
+        <w:spacing w:after="0" w:line="240" w:lineRule="auto"/>
+        <w:textAlignment w:val="baseline"/>
+        <w:rPr>
+          <w:rFonts w:ascii="Arial" w:eastAsia="Times New Roman" w:hAnsi="Arial" w:cs="Arial"/>
+          <w:color w:val="000000"/>
+        </w:rPr>
+      </w:pPr>
+      <w:proofErr w:type="spellStart"/>
+      <w:r>
+        <w:rPr>
+          <w:rFonts w:ascii="Arial" w:eastAsia="Times New Roman" w:hAnsi="Arial" w:cs="Arial"/>
+          <w:color w:val="000000"/>
+        </w:rPr>
+        <w:lastRenderedPageBreak/>
+        <w:t>Aseprite</w:t>
+      </w:r>
+      <w:proofErr w:type="spellEnd"/>
+      <w:r>
+        <w:rPr>
+          <w:rFonts w:ascii="Arial" w:eastAsia="Times New Roman" w:hAnsi="Arial" w:cs="Arial"/>
+          <w:color w:val="000000"/>
+        </w:rPr>
+        <w:t xml:space="preserve">: se estará usando para la creación de los </w:t>
+      </w:r>
+      <w:proofErr w:type="spellStart"/>
+      <w:r>
+        <w:rPr>
+          <w:rFonts w:ascii="Arial" w:eastAsia="Times New Roman" w:hAnsi="Arial" w:cs="Arial"/>
+          <w:color w:val="000000"/>
+        </w:rPr>
+        <w:t>sprites</w:t>
+      </w:r>
+      <w:proofErr w:type="spellEnd"/>
+      <w:r>
+        <w:rPr>
+          <w:rFonts w:ascii="Arial" w:eastAsia="Times New Roman" w:hAnsi="Arial" w:cs="Arial"/>
+          <w:color w:val="000000"/>
+        </w:rPr>
+        <w:t>, personajes y sus animaciones.</w:t>
+      </w:r>
+    </w:p>
+    <w:p>
+      <w:pPr>
+        <w:spacing w:after="240" w:line="240" w:lineRule="auto"/>
+        <w:rPr>
+          <w:rFonts w:ascii="Times New Roman" w:eastAsia="Times New Roman" w:hAnsi="Times New Roman" w:cs="Times New Roman"/>
+          <w:sz w:val="24"/>
+          <w:szCs w:val="24"/>
+        </w:rPr>
+      </w:pPr>
+    </w:p>
+    <w:p>
+      <w:pPr>
+        <w:spacing w:after="0" w:line="240" w:lineRule="auto"/>
+        <w:rPr>
+          <w:rFonts w:ascii="Times New Roman" w:eastAsia="Times New Roman" w:hAnsi="Times New Roman" w:cs="Times New Roman"/>
+          <w:sz w:val="24"/>
+          <w:szCs w:val="24"/>
+          <w:lang w:val="en-US"/>
+        </w:rPr>
+      </w:pPr>
+      <w:r>
+        <w:rPr>
+          <w:rFonts w:ascii="Arial" w:eastAsia="Times New Roman" w:hAnsi="Arial" w:cs="Arial"/>
+          <w:color w:val="000000"/>
+          <w:lang w:val="en-US"/>
+        </w:rPr>
+        <w:t xml:space="preserve">Link </w:t>
+      </w:r>
+      <w:proofErr w:type="spellStart"/>
+      <w:r>
+        <w:rPr>
+          <w:rFonts w:ascii="Arial" w:eastAsia="Times New Roman" w:hAnsi="Arial" w:cs="Arial"/>
+          <w:color w:val="000000"/>
+          <w:lang w:val="en-US"/>
+        </w:rPr>
+        <w:t>GitHub</w:t>
+      </w:r>
+      <w:proofErr w:type="spellEnd"/>
+      <w:r>
+        <w:rPr>
+          <w:rFonts w:ascii="Arial" w:eastAsia="Times New Roman" w:hAnsi="Arial" w:cs="Arial"/>
+          <w:color w:val="000000"/>
+          <w:lang w:val="en-US"/>
+        </w:rPr>
+        <w:t xml:space="preserve">: </w:t>
+      </w:r>
+      <w:hyperlink r:id="rId6" w:history="1">
+        <w:r>
+          <w:rPr>
+            <w:rFonts w:ascii="Arial" w:eastAsia="Times New Roman" w:hAnsi="Arial" w:cs="Arial"/>
+            <w:color w:val="1967D2"/>
+            <w:sz w:val="20"/>
+            <w:szCs w:val="20"/>
+            <w:u w:val="single"/>
+            <w:lang w:val="en-US"/>
+          </w:rPr>
+          <w:t>https://github.com/stevenYnher/proyecto-final-videojuegos</w:t>
+        </w:r>
+      </w:hyperlink>
+    </w:p>
+    <w:p>
+      <w:pPr>
+        <w:rPr>
+          <w:lang w:val="en-US"/>
+        </w:rPr>
+      </w:pPr>
       <w:bookmarkStart w:id="0" w:name="_GoBack"/>
       <w:bookmarkEnd w:id="0"/>
-      <w:r>
-        <w:rPr>
-          <w:rFonts w:ascii="Arial" w:hAnsi="Arial" w:cs="Arial"/>
-          <w:sz w:val="24"/>
-          <w:szCs w:val="24"/>
-        </w:rPr>
-        <w:t>(golpes).</w:t>
-      </w:r>
-    </w:p>
-    <w:p>
-      <w:pPr>
-        <w:ind w:left="720"/>
-        <w:rPr>
-          <w:sz w:val="24"/>
-          <w:szCs w:val="24"/>
-        </w:rPr>
-      </w:pPr>
-      <w:r>
-        <w:rPr>
-          <w:rFonts w:ascii="Arial" w:hAnsi="Arial" w:cs="Arial"/>
-          <w:sz w:val="24"/>
-          <w:szCs w:val="24"/>
-        </w:rPr>
-        <w:tab/>
-        <w:t>•</w:t>
-      </w:r>
-      <w:r>
-        <w:rPr>
-          <w:rFonts w:ascii="Arial" w:hAnsi="Arial" w:cs="Arial"/>
-          <w:sz w:val="24"/>
-          <w:szCs w:val="24"/>
-        </w:rPr>
-        <w:tab/>
-      </w:r>
-      <w:r>
-        <w:rPr>
-          <w:rFonts w:ascii="Arial" w:hAnsi="Arial" w:cs="Arial"/>
-          <w:sz w:val="24"/>
-          <w:szCs w:val="24"/>
-        </w:rPr>
-        <w:t>Música</w:t>
-      </w:r>
-    </w:p>
-    <w:p>
-      <w:pPr>
-        <w:ind w:left="720"/>
-        <w:rPr>
-          <w:sz w:val="24"/>
-          <w:szCs w:val="24"/>
-        </w:rPr>
-      </w:pPr>
-      <w:r>
-        <w:rPr>
-          <w:rFonts w:ascii="Arial" w:hAnsi="Arial" w:cs="Arial"/>
-          <w:sz w:val="24"/>
-          <w:szCs w:val="24"/>
-        </w:rPr>
-        <w:lastRenderedPageBreak/>
-        <w:tab/>
-        <w:t>•</w:t>
-      </w:r>
-      <w:r>
-        <w:rPr>
-          <w:rFonts w:ascii="Arial" w:hAnsi="Arial" w:cs="Arial"/>
-          <w:sz w:val="24"/>
-          <w:szCs w:val="24"/>
-        </w:rPr>
-        <w:tab/>
-      </w:r>
-      <w:proofErr w:type="spellStart"/>
-      <w:r>
-        <w:rPr>
-          <w:rFonts w:ascii="Arial" w:hAnsi="Arial" w:cs="Arial"/>
-          <w:sz w:val="24"/>
-          <w:szCs w:val="24"/>
-        </w:rPr>
-        <w:t>Sprites</w:t>
-      </w:r>
-      <w:proofErr w:type="spellEnd"/>
-      <w:r>
-        <w:rPr>
-          <w:rFonts w:ascii="Arial" w:hAnsi="Arial" w:cs="Arial"/>
-          <w:sz w:val="24"/>
-          <w:szCs w:val="24"/>
-        </w:rPr>
-        <w:t xml:space="preserve"> de los escenarios</w:t>
-      </w:r>
-    </w:p>
-    <w:p>
-      <w:pPr>
-        <w:bidi/>
-      </w:pPr>
     </w:p>
     <w:sectPr>
       <w:pgSz w:w="11900" w:h="16840"/>
@@ -444,6 +1246,467 @@
     </w:sectPr>
   </w:body>
 </w:document>
+</file>
+
+<file path=word/numbering.xml><?xml version="1.0" encoding="utf-8"?>
+<w:numbering xmlns:wpc="http://schemas.microsoft.com/office/word/2010/wordprocessingCanvas" xmlns:mc="http://schemas.openxmlformats.org/markup-compatibility/2006" xmlns:o="urn:schemas-microsoft-com:office:office" xmlns:r="http://schemas.openxmlformats.org/officeDocument/2006/relationships" xmlns:m="http://schemas.openxmlformats.org/officeDocument/2006/math" xmlns:v="urn:schemas-microsoft-com:vml" xmlns:wp14="http://schemas.microsoft.com/office/word/2010/wordprocessingDrawing" xmlns:wp="http://schemas.openxmlformats.org/drawingml/2006/wordprocessingDrawing" xmlns:w10="urn:schemas-microsoft-com:office:word" xmlns:w="http://schemas.openxmlformats.org/wordprocessingml/2006/main" xmlns:w14="http://schemas.microsoft.com/office/word/2010/wordml" xmlns:w15="http://schemas.microsoft.com/office/word/2012/wordml" xmlns:wpg="http://schemas.microsoft.com/office/word/2010/wordprocessingGroup" xmlns:wpi="http://schemas.microsoft.com/office/word/2010/wordprocessingInk" xmlns:wne="http://schemas.microsoft.com/office/word/2006/wordml" xmlns:wps="http://schemas.microsoft.com/office/word/2010/wordprocessingShape" mc:Ignorable="w14 w15 wp14">
+  <w:abstractNum w:abstractNumId="0">
+    <w:nsid w:val="38A66946"/>
+    <w:multiLevelType w:val="multilevel"/>
+    <w:tmpl w:val="CE3A0484"/>
+    <w:lvl w:ilvl="0">
+      <w:start w:val="1"/>
+      <w:numFmt w:val="bullet"/>
+      <w:lvlText w:val=""/>
+      <w:lvlJc w:val="left"/>
+      <w:pPr>
+        <w:tabs>
+          <w:tab w:val="num" w:pos="720"/>
+        </w:tabs>
+        <w:ind w:left="720" w:hanging="360"/>
+      </w:pPr>
+      <w:rPr>
+        <w:rFonts w:ascii="Symbol" w:hAnsi="Symbol" w:hint="default"/>
+        <w:sz w:val="20"/>
+      </w:rPr>
+    </w:lvl>
+    <w:lvl w:ilvl="1" w:tentative="1">
+      <w:start w:val="1"/>
+      <w:numFmt w:val="bullet"/>
+      <w:lvlText w:val="o"/>
+      <w:lvlJc w:val="left"/>
+      <w:pPr>
+        <w:tabs>
+          <w:tab w:val="num" w:pos="1440"/>
+        </w:tabs>
+        <w:ind w:left="1440" w:hanging="360"/>
+      </w:pPr>
+      <w:rPr>
+        <w:rFonts w:ascii="Courier New" w:hAnsi="Courier New" w:hint="default"/>
+        <w:sz w:val="20"/>
+      </w:rPr>
+    </w:lvl>
+    <w:lvl w:ilvl="2" w:tentative="1">
+      <w:start w:val="1"/>
+      <w:numFmt w:val="bullet"/>
+      <w:lvlText w:val=""/>
+      <w:lvlJc w:val="left"/>
+      <w:pPr>
+        <w:tabs>
+          <w:tab w:val="num" w:pos="2160"/>
+        </w:tabs>
+        <w:ind w:left="2160" w:hanging="360"/>
+      </w:pPr>
+      <w:rPr>
+        <w:rFonts w:ascii="Wingdings" w:hAnsi="Wingdings" w:hint="default"/>
+        <w:sz w:val="20"/>
+      </w:rPr>
+    </w:lvl>
+    <w:lvl w:ilvl="3" w:tentative="1">
+      <w:start w:val="1"/>
+      <w:numFmt w:val="bullet"/>
+      <w:lvlText w:val=""/>
+      <w:lvlJc w:val="left"/>
+      <w:pPr>
+        <w:tabs>
+          <w:tab w:val="num" w:pos="2880"/>
+        </w:tabs>
+        <w:ind w:left="2880" w:hanging="360"/>
+      </w:pPr>
+      <w:rPr>
+        <w:rFonts w:ascii="Wingdings" w:hAnsi="Wingdings" w:hint="default"/>
+        <w:sz w:val="20"/>
+      </w:rPr>
+    </w:lvl>
+    <w:lvl w:ilvl="4" w:tentative="1">
+      <w:start w:val="1"/>
+      <w:numFmt w:val="bullet"/>
+      <w:lvlText w:val=""/>
+      <w:lvlJc w:val="left"/>
+      <w:pPr>
+        <w:tabs>
+          <w:tab w:val="num" w:pos="3600"/>
+        </w:tabs>
+        <w:ind w:left="3600" w:hanging="360"/>
+      </w:pPr>
+      <w:rPr>
+        <w:rFonts w:ascii="Wingdings" w:hAnsi="Wingdings" w:hint="default"/>
+        <w:sz w:val="20"/>
+      </w:rPr>
+    </w:lvl>
+    <w:lvl w:ilvl="5" w:tentative="1">
+      <w:start w:val="1"/>
+      <w:numFmt w:val="bullet"/>
+      <w:lvlText w:val=""/>
+      <w:lvlJc w:val="left"/>
+      <w:pPr>
+        <w:tabs>
+          <w:tab w:val="num" w:pos="4320"/>
+        </w:tabs>
+        <w:ind w:left="4320" w:hanging="360"/>
+      </w:pPr>
+      <w:rPr>
+        <w:rFonts w:ascii="Wingdings" w:hAnsi="Wingdings" w:hint="default"/>
+        <w:sz w:val="20"/>
+      </w:rPr>
+    </w:lvl>
+    <w:lvl w:ilvl="6" w:tentative="1">
+      <w:start w:val="1"/>
+      <w:numFmt w:val="bullet"/>
+      <w:lvlText w:val=""/>
+      <w:lvlJc w:val="left"/>
+      <w:pPr>
+        <w:tabs>
+          <w:tab w:val="num" w:pos="5040"/>
+        </w:tabs>
+        <w:ind w:left="5040" w:hanging="360"/>
+      </w:pPr>
+      <w:rPr>
+        <w:rFonts w:ascii="Wingdings" w:hAnsi="Wingdings" w:hint="default"/>
+        <w:sz w:val="20"/>
+      </w:rPr>
+    </w:lvl>
+    <w:lvl w:ilvl="7" w:tentative="1">
+      <w:start w:val="1"/>
+      <w:numFmt w:val="bullet"/>
+      <w:lvlText w:val=""/>
+      <w:lvlJc w:val="left"/>
+      <w:pPr>
+        <w:tabs>
+          <w:tab w:val="num" w:pos="5760"/>
+        </w:tabs>
+        <w:ind w:left="5760" w:hanging="360"/>
+      </w:pPr>
+      <w:rPr>
+        <w:rFonts w:ascii="Wingdings" w:hAnsi="Wingdings" w:hint="default"/>
+        <w:sz w:val="20"/>
+      </w:rPr>
+    </w:lvl>
+    <w:lvl w:ilvl="8" w:tentative="1">
+      <w:start w:val="1"/>
+      <w:numFmt w:val="bullet"/>
+      <w:lvlText w:val=""/>
+      <w:lvlJc w:val="left"/>
+      <w:pPr>
+        <w:tabs>
+          <w:tab w:val="num" w:pos="6480"/>
+        </w:tabs>
+        <w:ind w:left="6480" w:hanging="360"/>
+      </w:pPr>
+      <w:rPr>
+        <w:rFonts w:ascii="Wingdings" w:hAnsi="Wingdings" w:hint="default"/>
+        <w:sz w:val="20"/>
+      </w:rPr>
+    </w:lvl>
+  </w:abstractNum>
+  <w:abstractNum w:abstractNumId="1">
+    <w:nsid w:val="54D40D37"/>
+    <w:multiLevelType w:val="multilevel"/>
+    <w:tmpl w:val="6F14B8BC"/>
+    <w:lvl w:ilvl="0">
+      <w:start w:val="1"/>
+      <w:numFmt w:val="bullet"/>
+      <w:lvlText w:val=""/>
+      <w:lvlJc w:val="left"/>
+      <w:pPr>
+        <w:tabs>
+          <w:tab w:val="num" w:pos="720"/>
+        </w:tabs>
+        <w:ind w:left="720" w:hanging="360"/>
+      </w:pPr>
+      <w:rPr>
+        <w:rFonts w:ascii="Symbol" w:hAnsi="Symbol" w:hint="default"/>
+        <w:sz w:val="20"/>
+      </w:rPr>
+    </w:lvl>
+    <w:lvl w:ilvl="1" w:tentative="1">
+      <w:start w:val="1"/>
+      <w:numFmt w:val="bullet"/>
+      <w:lvlText w:val="o"/>
+      <w:lvlJc w:val="left"/>
+      <w:pPr>
+        <w:tabs>
+          <w:tab w:val="num" w:pos="1440"/>
+        </w:tabs>
+        <w:ind w:left="1440" w:hanging="360"/>
+      </w:pPr>
+      <w:rPr>
+        <w:rFonts w:ascii="Courier New" w:hAnsi="Courier New" w:hint="default"/>
+        <w:sz w:val="20"/>
+      </w:rPr>
+    </w:lvl>
+    <w:lvl w:ilvl="2" w:tentative="1">
+      <w:start w:val="1"/>
+      <w:numFmt w:val="bullet"/>
+      <w:lvlText w:val=""/>
+      <w:lvlJc w:val="left"/>
+      <w:pPr>
+        <w:tabs>
+          <w:tab w:val="num" w:pos="2160"/>
+        </w:tabs>
+        <w:ind w:left="2160" w:hanging="360"/>
+      </w:pPr>
+      <w:rPr>
+        <w:rFonts w:ascii="Wingdings" w:hAnsi="Wingdings" w:hint="default"/>
+        <w:sz w:val="20"/>
+      </w:rPr>
+    </w:lvl>
+    <w:lvl w:ilvl="3" w:tentative="1">
+      <w:start w:val="1"/>
+      <w:numFmt w:val="bullet"/>
+      <w:lvlText w:val=""/>
+      <w:lvlJc w:val="left"/>
+      <w:pPr>
+        <w:tabs>
+          <w:tab w:val="num" w:pos="2880"/>
+        </w:tabs>
+        <w:ind w:left="2880" w:hanging="360"/>
+      </w:pPr>
+      <w:rPr>
+        <w:rFonts w:ascii="Wingdings" w:hAnsi="Wingdings" w:hint="default"/>
+        <w:sz w:val="20"/>
+      </w:rPr>
+    </w:lvl>
+    <w:lvl w:ilvl="4" w:tentative="1">
+      <w:start w:val="1"/>
+      <w:numFmt w:val="bullet"/>
+      <w:lvlText w:val=""/>
+      <w:lvlJc w:val="left"/>
+      <w:pPr>
+        <w:tabs>
+          <w:tab w:val="num" w:pos="3600"/>
+        </w:tabs>
+        <w:ind w:left="3600" w:hanging="360"/>
+      </w:pPr>
+      <w:rPr>
+        <w:rFonts w:ascii="Wingdings" w:hAnsi="Wingdings" w:hint="default"/>
+        <w:sz w:val="20"/>
+      </w:rPr>
+    </w:lvl>
+    <w:lvl w:ilvl="5" w:tentative="1">
+      <w:start w:val="1"/>
+      <w:numFmt w:val="bullet"/>
+      <w:lvlText w:val=""/>
+      <w:lvlJc w:val="left"/>
+      <w:pPr>
+        <w:tabs>
+          <w:tab w:val="num" w:pos="4320"/>
+        </w:tabs>
+        <w:ind w:left="4320" w:hanging="360"/>
+      </w:pPr>
+      <w:rPr>
+        <w:rFonts w:ascii="Wingdings" w:hAnsi="Wingdings" w:hint="default"/>
+        <w:sz w:val="20"/>
+      </w:rPr>
+    </w:lvl>
+    <w:lvl w:ilvl="6" w:tentative="1">
+      <w:start w:val="1"/>
+      <w:numFmt w:val="bullet"/>
+      <w:lvlText w:val=""/>
+      <w:lvlJc w:val="left"/>
+      <w:pPr>
+        <w:tabs>
+          <w:tab w:val="num" w:pos="5040"/>
+        </w:tabs>
+        <w:ind w:left="5040" w:hanging="360"/>
+      </w:pPr>
+      <w:rPr>
+        <w:rFonts w:ascii="Wingdings" w:hAnsi="Wingdings" w:hint="default"/>
+        <w:sz w:val="20"/>
+      </w:rPr>
+    </w:lvl>
+    <w:lvl w:ilvl="7" w:tentative="1">
+      <w:start w:val="1"/>
+      <w:numFmt w:val="bullet"/>
+      <w:lvlText w:val=""/>
+      <w:lvlJc w:val="left"/>
+      <w:pPr>
+        <w:tabs>
+          <w:tab w:val="num" w:pos="5760"/>
+        </w:tabs>
+        <w:ind w:left="5760" w:hanging="360"/>
+      </w:pPr>
+      <w:rPr>
+        <w:rFonts w:ascii="Wingdings" w:hAnsi="Wingdings" w:hint="default"/>
+        <w:sz w:val="20"/>
+      </w:rPr>
+    </w:lvl>
+    <w:lvl w:ilvl="8" w:tentative="1">
+      <w:start w:val="1"/>
+      <w:numFmt w:val="bullet"/>
+      <w:lvlText w:val=""/>
+      <w:lvlJc w:val="left"/>
+      <w:pPr>
+        <w:tabs>
+          <w:tab w:val="num" w:pos="6480"/>
+        </w:tabs>
+        <w:ind w:left="6480" w:hanging="360"/>
+      </w:pPr>
+      <w:rPr>
+        <w:rFonts w:ascii="Wingdings" w:hAnsi="Wingdings" w:hint="default"/>
+        <w:sz w:val="20"/>
+      </w:rPr>
+    </w:lvl>
+  </w:abstractNum>
+  <w:abstractNum w:abstractNumId="2">
+    <w:nsid w:val="677A11D3"/>
+    <w:multiLevelType w:val="multilevel"/>
+    <w:tmpl w:val="0C24412A"/>
+    <w:lvl w:ilvl="0">
+      <w:start w:val="1"/>
+      <w:numFmt w:val="bullet"/>
+      <w:lvlText w:val=""/>
+      <w:lvlJc w:val="left"/>
+      <w:pPr>
+        <w:tabs>
+          <w:tab w:val="num" w:pos="720"/>
+        </w:tabs>
+        <w:ind w:left="720" w:hanging="360"/>
+      </w:pPr>
+      <w:rPr>
+        <w:rFonts w:ascii="Symbol" w:hAnsi="Symbol" w:hint="default"/>
+        <w:sz w:val="20"/>
+      </w:rPr>
+    </w:lvl>
+    <w:lvl w:ilvl="1" w:tentative="1">
+      <w:start w:val="1"/>
+      <w:numFmt w:val="bullet"/>
+      <w:lvlText w:val="o"/>
+      <w:lvlJc w:val="left"/>
+      <w:pPr>
+        <w:tabs>
+          <w:tab w:val="num" w:pos="1440"/>
+        </w:tabs>
+        <w:ind w:left="1440" w:hanging="360"/>
+      </w:pPr>
+      <w:rPr>
+        <w:rFonts w:ascii="Courier New" w:hAnsi="Courier New" w:hint="default"/>
+        <w:sz w:val="20"/>
+      </w:rPr>
+    </w:lvl>
+    <w:lvl w:ilvl="2" w:tentative="1">
+      <w:start w:val="1"/>
+      <w:numFmt w:val="bullet"/>
+      <w:lvlText w:val=""/>
+      <w:lvlJc w:val="left"/>
+      <w:pPr>
+        <w:tabs>
+          <w:tab w:val="num" w:pos="2160"/>
+        </w:tabs>
+        <w:ind w:left="2160" w:hanging="360"/>
+      </w:pPr>
+      <w:rPr>
+        <w:rFonts w:ascii="Wingdings" w:hAnsi="Wingdings" w:hint="default"/>
+        <w:sz w:val="20"/>
+      </w:rPr>
+    </w:lvl>
+    <w:lvl w:ilvl="3" w:tentative="1">
+      <w:start w:val="1"/>
+      <w:numFmt w:val="bullet"/>
+      <w:lvlText w:val=""/>
+      <w:lvlJc w:val="left"/>
+      <w:pPr>
+        <w:tabs>
+          <w:tab w:val="num" w:pos="2880"/>
+        </w:tabs>
+        <w:ind w:left="2880" w:hanging="360"/>
+      </w:pPr>
+      <w:rPr>
+        <w:rFonts w:ascii="Wingdings" w:hAnsi="Wingdings" w:hint="default"/>
+        <w:sz w:val="20"/>
+      </w:rPr>
+    </w:lvl>
+    <w:lvl w:ilvl="4" w:tentative="1">
+      <w:start w:val="1"/>
+      <w:numFmt w:val="bullet"/>
+      <w:lvlText w:val=""/>
+      <w:lvlJc w:val="left"/>
+      <w:pPr>
+        <w:tabs>
+          <w:tab w:val="num" w:pos="3600"/>
+        </w:tabs>
+        <w:ind w:left="3600" w:hanging="360"/>
+      </w:pPr>
+      <w:rPr>
+        <w:rFonts w:ascii="Wingdings" w:hAnsi="Wingdings" w:hint="default"/>
+        <w:sz w:val="20"/>
+      </w:rPr>
+    </w:lvl>
+    <w:lvl w:ilvl="5" w:tentative="1">
+      <w:start w:val="1"/>
+      <w:numFmt w:val="bullet"/>
+      <w:lvlText w:val=""/>
+      <w:lvlJc w:val="left"/>
+      <w:pPr>
+        <w:tabs>
+          <w:tab w:val="num" w:pos="4320"/>
+        </w:tabs>
+        <w:ind w:left="4320" w:hanging="360"/>
+      </w:pPr>
+      <w:rPr>
+        <w:rFonts w:ascii="Wingdings" w:hAnsi="Wingdings" w:hint="default"/>
+        <w:sz w:val="20"/>
+      </w:rPr>
+    </w:lvl>
+    <w:lvl w:ilvl="6" w:tentative="1">
+      <w:start w:val="1"/>
+      <w:numFmt w:val="bullet"/>
+      <w:lvlText w:val=""/>
+      <w:lvlJc w:val="left"/>
+      <w:pPr>
+        <w:tabs>
+          <w:tab w:val="num" w:pos="5040"/>
+        </w:tabs>
+        <w:ind w:left="5040" w:hanging="360"/>
+      </w:pPr>
+      <w:rPr>
+        <w:rFonts w:ascii="Wingdings" w:hAnsi="Wingdings" w:hint="default"/>
+        <w:sz w:val="20"/>
+      </w:rPr>
+    </w:lvl>
+    <w:lvl w:ilvl="7" w:tentative="1">
+      <w:start w:val="1"/>
+      <w:numFmt w:val="bullet"/>
+      <w:lvlText w:val=""/>
+      <w:lvlJc w:val="left"/>
+      <w:pPr>
+        <w:tabs>
+          <w:tab w:val="num" w:pos="5760"/>
+        </w:tabs>
+        <w:ind w:left="5760" w:hanging="360"/>
+      </w:pPr>
+      <w:rPr>
+        <w:rFonts w:ascii="Wingdings" w:hAnsi="Wingdings" w:hint="default"/>
+        <w:sz w:val="20"/>
+      </w:rPr>
+    </w:lvl>
+    <w:lvl w:ilvl="8" w:tentative="1">
+      <w:start w:val="1"/>
+      <w:numFmt w:val="bullet"/>
+      <w:lvlText w:val=""/>
+      <w:lvlJc w:val="left"/>
+      <w:pPr>
+        <w:tabs>
+          <w:tab w:val="num" w:pos="6480"/>
+        </w:tabs>
+        <w:ind w:left="6480" w:hanging="360"/>
+      </w:pPr>
+      <w:rPr>
+        <w:rFonts w:ascii="Wingdings" w:hAnsi="Wingdings" w:hint="default"/>
+        <w:sz w:val="20"/>
+      </w:rPr>
+    </w:lvl>
+  </w:abstractNum>
+  <w:num w:numId="1">
+    <w:abstractNumId w:val="2"/>
+  </w:num>
+  <w:num w:numId="2">
+    <w:abstractNumId w:val="0"/>
+  </w:num>
+  <w:num w:numId="3">
+    <w:abstractNumId w:val="1"/>
+  </w:num>
+</w:numbering>
 </file>
 
 <file path=word/styles.xml><?xml version="1.0" encoding="utf-8"?>
@@ -951,6 +2214,18 @@
       <w:szCs w:val="24"/>
     </w:rPr>
   </w:style>
+  <w:style w:type="character" w:styleId="Hipervnculo">
+    <w:name w:val="Hyperlink"/>
+    <w:basedOn w:val="Fuentedeprrafopredeter"/>
+    <w:uiPriority w:val="99"/>
+    <w:semiHidden/>
+    <w:unhideWhenUsed/>
+    <w:rsid w:val="00AA6150"/>
+    <w:rPr>
+      <w:color w:val="0000FF"/>
+      <w:u w:val="single"/>
+    </w:rPr>
+  </w:style>
 </w:styles>
 </file>
 

</xml_diff>